<commit_message>
try to change for testing only
</commit_message>
<xml_diff>
--- a/Notes/CreateNewGitRepository.docx
+++ b/Notes/CreateNewGitRepository.docx
@@ -3,63 +3,31 @@
 <w:document xmlns:wpc="http://schemas.microsoft.com/office/word/2010/wordprocessingCanvas" xmlns:cx="http://schemas.microsoft.com/office/drawing/2014/chartex" xmlns:cx1="http://schemas.microsoft.com/office/drawing/2015/9/8/chartex" xmlns:cx2="http://schemas.microsoft.com/office/drawing/2015/10/21/chartex" xmlns:cx3="http://schemas.microsoft.com/office/drawing/2016/5/9/chartex" xmlns:cx4="http://schemas.microsoft.com/office/drawing/2016/5/10/chartex" xmlns:cx5="http://schemas.microsoft.com/office/drawing/2016/5/11/chartex" xmlns:cx6="http://schemas.microsoft.com/office/drawing/2016/5/12/chartex" xmlns:cx7="http://schemas.microsoft.com/office/drawing/2016/5/13/chartex" xmlns:cx8="http://schemas.microsoft.com/office/drawing/2016/5/14/chartex" xmlns:mc="http://schemas.openxmlformats.org/markup-compatibility/2006" xmlns:aink="http://schemas.microsoft.com/office/drawing/2016/ink" xmlns:am3d="http://schemas.microsoft.com/office/drawing/2017/model3d" xmlns:o="urn:schemas-microsoft-com:office:office" xmlns:r="http://schemas.openxmlformats.org/officeDocument/2006/relationships" xmlns:m="http://schemas.openxmlformats.org/officeDocument/2006/math" xmlns:v="urn:schemas-microsoft-com:vml" xmlns:wp14="http://schemas.microsoft.com/office/word/2010/wordprocessingDrawing" xmlns:wp="http://schemas.openxmlformats.org/drawingml/2006/wordprocessingDrawing" xmlns:w10="urn:schemas-microsoft-com:office:word" xmlns:w="http://schemas.openxmlformats.org/wordprocessingml/2006/main" xmlns:w14="http://schemas.microsoft.com/office/word/2010/wordml" xmlns:w15="http://schemas.microsoft.com/office/word/2012/wordml" xmlns:w16cex="http://schemas.microsoft.com/office/word/2018/wordml/cex" xmlns:w16cid="http://schemas.microsoft.com/office/word/2016/wordml/cid" xmlns:w16="http://schemas.microsoft.com/office/word/2018/wordml" xmlns:w16sdtdh="http://schemas.microsoft.com/office/word/2020/wordml/sdtdatahash" xmlns:w16se="http://schemas.microsoft.com/office/word/2015/wordml/symex" xmlns:wpg="http://schemas.microsoft.com/office/word/2010/wordprocessingGroup" xmlns:wpi="http://schemas.microsoft.com/office/word/2010/wordprocessingInk" xmlns:wne="http://schemas.microsoft.com/office/word/2006/wordml" xmlns:wps="http://schemas.microsoft.com/office/word/2010/wordprocessingShape" mc:Ignorable="w14 w15 w16se w16cid w16 w16cex w16sdtdh wp14">
   <w:body>
     <w:p>
-      <w:pPr>
-        <w:rPr>
-          <w:lang w:val="en-US"/>
-        </w:rPr>
-      </w:pPr>
-      <w:r>
-        <w:rPr>
-          <w:lang w:val="en-US"/>
-        </w:rPr>
+      <w:r>
         <w:t>How to create new git repository in command line from local drive?</w:t>
       </w:r>
     </w:p>
-    <w:p>
-      <w:pPr>
-        <w:rPr>
-          <w:lang w:val="en-US"/>
-        </w:rPr>
-      </w:pPr>
-    </w:p>
-    <w:p>
-      <w:pPr>
-        <w:rPr>
-          <w:lang w:val="en-US"/>
-        </w:rPr>
-      </w:pPr>
-      <w:r>
-        <w:rPr>
-          <w:lang w:val="en-US"/>
-        </w:rPr>
+    <w:p/>
+    <w:p>
+      <w:r>
         <w:t xml:space="preserve">New repository on </w:t>
       </w:r>
       <w:proofErr w:type="spellStart"/>
       <w:r>
-        <w:rPr>
-          <w:lang w:val="en-US"/>
-        </w:rPr>
         <w:t>github</w:t>
       </w:r>
       <w:proofErr w:type="spellEnd"/>
       <w:r>
-        <w:rPr>
-          <w:lang w:val="en-US"/>
-        </w:rPr>
         <w:t xml:space="preserve"> using the command line tool</w:t>
       </w:r>
     </w:p>
     <w:p>
-      <w:pPr>
-        <w:rPr>
-          <w:lang w:val="en-US"/>
-        </w:rPr>
-      </w:pPr>
-      <w:hyperlink r:id="rId4" w:history="1">
+      <w:hyperlink r:id="rId5" w:history="1">
         <w:r>
           <w:rPr>
             <w:rStyle w:val="Hyperlink"/>
-            <w:lang w:val="en-US"/>
+            <w:color w:val="auto"/>
+            <w:u w:val="none"/>
           </w:rPr>
           <w:t>https://</w:t>
         </w:r>
@@ -67,7 +35,8 @@
         <w:r>
           <w:rPr>
             <w:rStyle w:val="Hyperlink"/>
-            <w:lang w:val="en-US"/>
+            <w:color w:val="auto"/>
+            <w:u w:val="none"/>
           </w:rPr>
           <w:t>www.youtube.com</w:t>
         </w:r>
@@ -75,7 +44,8 @@
         <w:r>
           <w:rPr>
             <w:rStyle w:val="Hyperlink"/>
-            <w:lang w:val="en-US"/>
+            <w:color w:val="auto"/>
+            <w:u w:val="none"/>
           </w:rPr>
           <w:t>/</w:t>
         </w:r>
@@ -83,7 +53,8 @@
         <w:r>
           <w:rPr>
             <w:rStyle w:val="Hyperlink"/>
-            <w:lang w:val="en-US"/>
+            <w:color w:val="auto"/>
+            <w:u w:val="none"/>
           </w:rPr>
           <w:t>watch?v</w:t>
         </w:r>
@@ -91,7 +62,8 @@
         <w:r>
           <w:rPr>
             <w:rStyle w:val="Hyperlink"/>
-            <w:lang w:val="en-US"/>
+            <w:color w:val="auto"/>
+            <w:u w:val="none"/>
           </w:rPr>
           <w:t>=</w:t>
         </w:r>
@@ -99,34 +71,178 @@
         <w:r>
           <w:rPr>
             <w:rStyle w:val="Hyperlink"/>
-            <w:lang w:val="en-US"/>
+            <w:color w:val="auto"/>
+            <w:u w:val="none"/>
           </w:rPr>
           <w:t>Y4uqOVl3VMY</w:t>
         </w:r>
         <w:proofErr w:type="spellEnd"/>
       </w:hyperlink>
     </w:p>
+    <w:p/>
+    <w:p/>
     <w:p>
       <w:pPr>
-        <w:rPr>
-          <w:lang w:val="en-US"/>
-        </w:rPr>
+        <w:pStyle w:val="Heading1"/>
       </w:pPr>
+      <w:r>
+        <w:t>Create a folder for git repository</w:t>
+      </w:r>
+    </w:p>
+    <w:p/>
+    <w:p>
+      <w:r>
+        <w:t xml:space="preserve">Do the follow commands in the command-line terminal under this folder </w:t>
+      </w:r>
     </w:p>
     <w:p>
       <w:pPr>
-        <w:rPr>
-          <w:lang w:val="en-US"/>
-        </w:rPr>
+        <w:pStyle w:val="Heading1"/>
       </w:pPr>
-    </w:p>
+      <w:r>
+        <w:t xml:space="preserve">Make </w:t>
+      </w:r>
+      <w:proofErr w:type="spellStart"/>
+      <w:r>
+        <w:t>README.md</w:t>
+      </w:r>
+      <w:proofErr w:type="spellEnd"/>
+    </w:p>
+    <w:p/>
+    <w:p>
+      <w:r>
+        <w:t xml:space="preserve">echo “# test” &gt;&gt; </w:t>
+      </w:r>
+      <w:proofErr w:type="spellStart"/>
+      <w:r>
+        <w:t>README.md</w:t>
+      </w:r>
+      <w:proofErr w:type="spellEnd"/>
+    </w:p>
+    <w:p/>
     <w:p>
       <w:pPr>
-        <w:rPr>
-          <w:lang w:val="en-US"/>
-        </w:rPr>
+        <w:pStyle w:val="Heading1"/>
       </w:pPr>
-    </w:p>
+      <w:r>
+        <w:t>Initiate local git repository</w:t>
+      </w:r>
+    </w:p>
+    <w:p/>
+    <w:p>
+      <w:r>
+        <w:t xml:space="preserve">git </w:t>
+      </w:r>
+      <w:proofErr w:type="spellStart"/>
+      <w:r>
+        <w:t>init</w:t>
+      </w:r>
+      <w:proofErr w:type="spellEnd"/>
+    </w:p>
+    <w:p/>
+    <w:p>
+      <w:pPr>
+        <w:pStyle w:val="Heading1"/>
+      </w:pPr>
+      <w:r>
+        <w:t>Snapshots the file in preparation for versioning</w:t>
+      </w:r>
+    </w:p>
+    <w:p/>
+    <w:p>
+      <w:r>
+        <w:t xml:space="preserve">git add </w:t>
+      </w:r>
+      <w:proofErr w:type="spellStart"/>
+      <w:r>
+        <w:t>README.md</w:t>
+      </w:r>
+      <w:proofErr w:type="spellEnd"/>
+    </w:p>
+    <w:p/>
+    <w:p>
+      <w:r>
+        <w:t xml:space="preserve">echo "# </w:t>
+      </w:r>
+      <w:proofErr w:type="spellStart"/>
+      <w:r>
+        <w:t>DevJou</w:t>
+      </w:r>
+      <w:proofErr w:type="spellEnd"/>
+      <w:r>
+        <w:t xml:space="preserve">" &gt;&gt; </w:t>
+      </w:r>
+      <w:proofErr w:type="spellStart"/>
+      <w:r>
+        <w:t>README.md</w:t>
+      </w:r>
+      <w:proofErr w:type="spellEnd"/>
+    </w:p>
+    <w:p>
+      <w:r>
+        <w:t xml:space="preserve">git </w:t>
+      </w:r>
+      <w:proofErr w:type="spellStart"/>
+      <w:r>
+        <w:t>init</w:t>
+      </w:r>
+      <w:proofErr w:type="spellEnd"/>
+    </w:p>
+    <w:p>
+      <w:r>
+        <w:t xml:space="preserve">git add </w:t>
+      </w:r>
+      <w:proofErr w:type="spellStart"/>
+      <w:r>
+        <w:t>README.md</w:t>
+      </w:r>
+      <w:proofErr w:type="spellEnd"/>
+    </w:p>
+    <w:p>
+      <w:r>
+        <w:t>git commit -m "first commit"</w:t>
+      </w:r>
+    </w:p>
+    <w:p>
+      <w:r>
+        <w:t>git branch -M main</w:t>
+      </w:r>
+    </w:p>
+    <w:p>
+      <w:r>
+        <w:t>git remote add origin https://</w:t>
+      </w:r>
+      <w:proofErr w:type="spellStart"/>
+      <w:r>
+        <w:t>github.com</w:t>
+      </w:r>
+      <w:proofErr w:type="spellEnd"/>
+      <w:r>
+        <w:t>/</w:t>
+      </w:r>
+      <w:proofErr w:type="spellStart"/>
+      <w:r>
+        <w:t>harrykhlo</w:t>
+      </w:r>
+      <w:proofErr w:type="spellEnd"/>
+      <w:r>
+        <w:t>/</w:t>
+      </w:r>
+      <w:proofErr w:type="spellStart"/>
+      <w:r>
+        <w:t>DevJou.git</w:t>
+      </w:r>
+      <w:proofErr w:type="spellEnd"/>
+    </w:p>
+    <w:p>
+      <w:r>
+        <w:t>git push -u origin main</w:t>
+      </w:r>
+    </w:p>
+    <w:p/>
+    <w:p/>
+    <w:p/>
+    <w:p/>
     <w:sectPr>
       <w:pgSz w:w="11906" w:h="16838"/>
       <w:pgMar w:top="1440" w:right="1440" w:bottom="1440" w:left="1440" w:header="708" w:footer="708" w:gutter="0"/>
@@ -135,6 +251,109 @@
     </w:sectPr>
   </w:body>
 </w:document>
+</file>
+
+<file path=word/numbering.xml><?xml version="1.0" encoding="utf-8"?>
+<w:numbering xmlns:wpc="http://schemas.microsoft.com/office/word/2010/wordprocessingCanvas" xmlns:cx="http://schemas.microsoft.com/office/drawing/2014/chartex" xmlns:cx1="http://schemas.microsoft.com/office/drawing/2015/9/8/chartex" xmlns:cx2="http://schemas.microsoft.com/office/drawing/2015/10/21/chartex" xmlns:cx3="http://schemas.microsoft.com/office/drawing/2016/5/9/chartex" xmlns:cx4="http://schemas.microsoft.com/office/drawing/2016/5/10/chartex" xmlns:cx5="http://schemas.microsoft.com/office/drawing/2016/5/11/chartex" xmlns:cx6="http://schemas.microsoft.com/office/drawing/2016/5/12/chartex" xmlns:cx7="http://schemas.microsoft.com/office/drawing/2016/5/13/chartex" xmlns:cx8="http://schemas.microsoft.com/office/drawing/2016/5/14/chartex" xmlns:mc="http://schemas.openxmlformats.org/markup-compatibility/2006" xmlns:aink="http://schemas.microsoft.com/office/drawing/2016/ink" xmlns:am3d="http://schemas.microsoft.com/office/drawing/2017/model3d" xmlns:o="urn:schemas-microsoft-com:office:office" xmlns:r="http://schemas.openxmlformats.org/officeDocument/2006/relationships" xmlns:m="http://schemas.openxmlformats.org/officeDocument/2006/math" xmlns:v="urn:schemas-microsoft-com:vml" xmlns:wp14="http://schemas.microsoft.com/office/word/2010/wordprocessingDrawing" xmlns:wp="http://schemas.openxmlformats.org/drawingml/2006/wordprocessingDrawing" xmlns:w10="urn:schemas-microsoft-com:office:word" xmlns:w="http://schemas.openxmlformats.org/wordprocessingml/2006/main" xmlns:w14="http://schemas.microsoft.com/office/word/2010/wordml" xmlns:w15="http://schemas.microsoft.com/office/word/2012/wordml" xmlns:w16cex="http://schemas.microsoft.com/office/word/2018/wordml/cex" xmlns:w16cid="http://schemas.microsoft.com/office/word/2016/wordml/cid" xmlns:w16="http://schemas.microsoft.com/office/word/2018/wordml" xmlns:w16sdtdh="http://schemas.microsoft.com/office/word/2020/wordml/sdtdatahash" xmlns:w16se="http://schemas.microsoft.com/office/word/2015/wordml/symex" xmlns:wpg="http://schemas.microsoft.com/office/word/2010/wordprocessingGroup" xmlns:wpi="http://schemas.microsoft.com/office/word/2010/wordprocessingInk" xmlns:wne="http://schemas.microsoft.com/office/word/2006/wordml" xmlns:wps="http://schemas.microsoft.com/office/word/2010/wordprocessingShape" mc:Ignorable="w14 w15 w16se w16cid w16 w16cex w16sdtdh wp14">
+  <w:abstractNum w:abstractNumId="0" w15:restartNumberingAfterBreak="0">
+    <w:nsid w:val="6AE945EC"/>
+    <w:multiLevelType w:val="multilevel"/>
+    <w:tmpl w:val="47AA9DA4"/>
+    <w:lvl w:ilvl="0">
+      <w:start w:val="1"/>
+      <w:numFmt w:val="decimal"/>
+      <w:pStyle w:val="Heading1"/>
+      <w:lvlText w:val="%1"/>
+      <w:lvlJc w:val="left"/>
+      <w:pPr>
+        <w:ind w:left="432" w:hanging="432"/>
+      </w:pPr>
+    </w:lvl>
+    <w:lvl w:ilvl="1">
+      <w:start w:val="1"/>
+      <w:numFmt w:val="decimal"/>
+      <w:pStyle w:val="Heading2"/>
+      <w:lvlText w:val="%1.%2"/>
+      <w:lvlJc w:val="left"/>
+      <w:pPr>
+        <w:ind w:left="576" w:hanging="576"/>
+      </w:pPr>
+    </w:lvl>
+    <w:lvl w:ilvl="2">
+      <w:start w:val="1"/>
+      <w:numFmt w:val="decimal"/>
+      <w:pStyle w:val="Heading3"/>
+      <w:lvlText w:val="%1.%2.%3"/>
+      <w:lvlJc w:val="left"/>
+      <w:pPr>
+        <w:ind w:left="720" w:hanging="720"/>
+      </w:pPr>
+    </w:lvl>
+    <w:lvl w:ilvl="3">
+      <w:start w:val="1"/>
+      <w:numFmt w:val="decimal"/>
+      <w:pStyle w:val="Heading4"/>
+      <w:lvlText w:val="%1.%2.%3.%4"/>
+      <w:lvlJc w:val="left"/>
+      <w:pPr>
+        <w:ind w:left="864" w:hanging="864"/>
+      </w:pPr>
+    </w:lvl>
+    <w:lvl w:ilvl="4">
+      <w:start w:val="1"/>
+      <w:numFmt w:val="decimal"/>
+      <w:pStyle w:val="Heading5"/>
+      <w:lvlText w:val="%1.%2.%3.%4.%5"/>
+      <w:lvlJc w:val="left"/>
+      <w:pPr>
+        <w:ind w:left="1008" w:hanging="1008"/>
+      </w:pPr>
+    </w:lvl>
+    <w:lvl w:ilvl="5">
+      <w:start w:val="1"/>
+      <w:numFmt w:val="decimal"/>
+      <w:pStyle w:val="Heading6"/>
+      <w:lvlText w:val="%1.%2.%3.%4.%5.%6"/>
+      <w:lvlJc w:val="left"/>
+      <w:pPr>
+        <w:ind w:left="1152" w:hanging="1152"/>
+      </w:pPr>
+    </w:lvl>
+    <w:lvl w:ilvl="6">
+      <w:start w:val="1"/>
+      <w:numFmt w:val="decimal"/>
+      <w:pStyle w:val="Heading7"/>
+      <w:lvlText w:val="%1.%2.%3.%4.%5.%6.%7"/>
+      <w:lvlJc w:val="left"/>
+      <w:pPr>
+        <w:ind w:left="1296" w:hanging="1296"/>
+      </w:pPr>
+    </w:lvl>
+    <w:lvl w:ilvl="7">
+      <w:start w:val="1"/>
+      <w:numFmt w:val="decimal"/>
+      <w:pStyle w:val="Heading8"/>
+      <w:lvlText w:val="%1.%2.%3.%4.%5.%6.%7.%8"/>
+      <w:lvlJc w:val="left"/>
+      <w:pPr>
+        <w:ind w:left="1440" w:hanging="1440"/>
+      </w:pPr>
+    </w:lvl>
+    <w:lvl w:ilvl="8">
+      <w:start w:val="1"/>
+      <w:numFmt w:val="decimal"/>
+      <w:pStyle w:val="Heading9"/>
+      <w:lvlText w:val="%1.%2.%3.%4.%5.%6.%7.%8.%9"/>
+      <w:lvlJc w:val="left"/>
+      <w:pPr>
+        <w:ind w:left="1584" w:hanging="1584"/>
+      </w:pPr>
+    </w:lvl>
+  </w:abstractNum>
+  <w:num w:numId="1">
+    <w:abstractNumId w:val="0"/>
+  </w:num>
+</w:numbering>
 </file>
 
 <file path=word/styles.xml><?xml version="1.0" encoding="utf-8"?>
@@ -531,6 +750,252 @@
   <w:style w:type="paragraph" w:default="1" w:styleId="Normal">
     <w:name w:val="Normal"/>
     <w:qFormat/>
+    <w:rsid w:val="00DB0A3E"/>
+    <w:pPr>
+      <w:contextualSpacing/>
+    </w:pPr>
+    <w:rPr>
+      <w:lang w:val="en-US"/>
+    </w:rPr>
+  </w:style>
+  <w:style w:type="paragraph" w:styleId="Heading1">
+    <w:name w:val="heading 1"/>
+    <w:basedOn w:val="Normal"/>
+    <w:next w:val="Normal"/>
+    <w:link w:val="Heading1Char"/>
+    <w:uiPriority w:val="9"/>
+    <w:qFormat/>
+    <w:rsid w:val="00DB0A3E"/>
+    <w:pPr>
+      <w:keepNext/>
+      <w:keepLines/>
+      <w:numPr>
+        <w:numId w:val="1"/>
+      </w:numPr>
+      <w:spacing w:before="240"/>
+      <w:outlineLvl w:val="0"/>
+    </w:pPr>
+    <w:rPr>
+      <w:rFonts w:eastAsiaTheme="majorEastAsia" w:cstheme="minorHAnsi"/>
+      <w:b/>
+      <w:bCs/>
+      <w:sz w:val="32"/>
+      <w:szCs w:val="32"/>
+    </w:rPr>
+  </w:style>
+  <w:style w:type="paragraph" w:styleId="Heading2">
+    <w:name w:val="heading 2"/>
+    <w:basedOn w:val="Normal"/>
+    <w:next w:val="Normal"/>
+    <w:link w:val="Heading2Char"/>
+    <w:uiPriority w:val="9"/>
+    <w:semiHidden/>
+    <w:unhideWhenUsed/>
+    <w:qFormat/>
+    <w:rsid w:val="00DB0A3E"/>
+    <w:pPr>
+      <w:keepNext/>
+      <w:keepLines/>
+      <w:numPr>
+        <w:ilvl w:val="1"/>
+        <w:numId w:val="1"/>
+      </w:numPr>
+      <w:spacing w:before="40"/>
+      <w:outlineLvl w:val="1"/>
+    </w:pPr>
+    <w:rPr>
+      <w:rFonts w:asciiTheme="majorHAnsi" w:eastAsiaTheme="majorEastAsia" w:hAnsiTheme="majorHAnsi" w:cstheme="majorBidi"/>
+      <w:color w:val="2F5496" w:themeColor="accent1" w:themeShade="BF"/>
+      <w:sz w:val="26"/>
+      <w:szCs w:val="26"/>
+    </w:rPr>
+  </w:style>
+  <w:style w:type="paragraph" w:styleId="Heading3">
+    <w:name w:val="heading 3"/>
+    <w:basedOn w:val="Normal"/>
+    <w:next w:val="Normal"/>
+    <w:link w:val="Heading3Char"/>
+    <w:uiPriority w:val="9"/>
+    <w:semiHidden/>
+    <w:unhideWhenUsed/>
+    <w:qFormat/>
+    <w:rsid w:val="00DB0A3E"/>
+    <w:pPr>
+      <w:keepNext/>
+      <w:keepLines/>
+      <w:numPr>
+        <w:ilvl w:val="2"/>
+        <w:numId w:val="1"/>
+      </w:numPr>
+      <w:spacing w:before="40"/>
+      <w:outlineLvl w:val="2"/>
+    </w:pPr>
+    <w:rPr>
+      <w:rFonts w:asciiTheme="majorHAnsi" w:eastAsiaTheme="majorEastAsia" w:hAnsiTheme="majorHAnsi" w:cstheme="majorBidi"/>
+      <w:color w:val="1F3763" w:themeColor="accent1" w:themeShade="7F"/>
+      <w:sz w:val="24"/>
+      <w:szCs w:val="24"/>
+    </w:rPr>
+  </w:style>
+  <w:style w:type="paragraph" w:styleId="Heading4">
+    <w:name w:val="heading 4"/>
+    <w:basedOn w:val="Normal"/>
+    <w:next w:val="Normal"/>
+    <w:link w:val="Heading4Char"/>
+    <w:uiPriority w:val="9"/>
+    <w:semiHidden/>
+    <w:unhideWhenUsed/>
+    <w:qFormat/>
+    <w:rsid w:val="00DB0A3E"/>
+    <w:pPr>
+      <w:keepNext/>
+      <w:keepLines/>
+      <w:numPr>
+        <w:ilvl w:val="3"/>
+        <w:numId w:val="1"/>
+      </w:numPr>
+      <w:spacing w:before="40"/>
+      <w:outlineLvl w:val="3"/>
+    </w:pPr>
+    <w:rPr>
+      <w:rFonts w:asciiTheme="majorHAnsi" w:eastAsiaTheme="majorEastAsia" w:hAnsiTheme="majorHAnsi" w:cstheme="majorBidi"/>
+      <w:i/>
+      <w:iCs/>
+      <w:color w:val="2F5496" w:themeColor="accent1" w:themeShade="BF"/>
+    </w:rPr>
+  </w:style>
+  <w:style w:type="paragraph" w:styleId="Heading5">
+    <w:name w:val="heading 5"/>
+    <w:basedOn w:val="Normal"/>
+    <w:next w:val="Normal"/>
+    <w:link w:val="Heading5Char"/>
+    <w:uiPriority w:val="9"/>
+    <w:semiHidden/>
+    <w:unhideWhenUsed/>
+    <w:qFormat/>
+    <w:rsid w:val="00DB0A3E"/>
+    <w:pPr>
+      <w:keepNext/>
+      <w:keepLines/>
+      <w:numPr>
+        <w:ilvl w:val="4"/>
+        <w:numId w:val="1"/>
+      </w:numPr>
+      <w:spacing w:before="40"/>
+      <w:outlineLvl w:val="4"/>
+    </w:pPr>
+    <w:rPr>
+      <w:rFonts w:asciiTheme="majorHAnsi" w:eastAsiaTheme="majorEastAsia" w:hAnsiTheme="majorHAnsi" w:cstheme="majorBidi"/>
+      <w:color w:val="2F5496" w:themeColor="accent1" w:themeShade="BF"/>
+    </w:rPr>
+  </w:style>
+  <w:style w:type="paragraph" w:styleId="Heading6">
+    <w:name w:val="heading 6"/>
+    <w:basedOn w:val="Normal"/>
+    <w:next w:val="Normal"/>
+    <w:link w:val="Heading6Char"/>
+    <w:uiPriority w:val="9"/>
+    <w:semiHidden/>
+    <w:unhideWhenUsed/>
+    <w:qFormat/>
+    <w:rsid w:val="00DB0A3E"/>
+    <w:pPr>
+      <w:keepNext/>
+      <w:keepLines/>
+      <w:numPr>
+        <w:ilvl w:val="5"/>
+        <w:numId w:val="1"/>
+      </w:numPr>
+      <w:spacing w:before="40"/>
+      <w:outlineLvl w:val="5"/>
+    </w:pPr>
+    <w:rPr>
+      <w:rFonts w:asciiTheme="majorHAnsi" w:eastAsiaTheme="majorEastAsia" w:hAnsiTheme="majorHAnsi" w:cstheme="majorBidi"/>
+      <w:color w:val="1F3763" w:themeColor="accent1" w:themeShade="7F"/>
+    </w:rPr>
+  </w:style>
+  <w:style w:type="paragraph" w:styleId="Heading7">
+    <w:name w:val="heading 7"/>
+    <w:basedOn w:val="Normal"/>
+    <w:next w:val="Normal"/>
+    <w:link w:val="Heading7Char"/>
+    <w:uiPriority w:val="9"/>
+    <w:semiHidden/>
+    <w:unhideWhenUsed/>
+    <w:qFormat/>
+    <w:rsid w:val="00DB0A3E"/>
+    <w:pPr>
+      <w:keepNext/>
+      <w:keepLines/>
+      <w:numPr>
+        <w:ilvl w:val="6"/>
+        <w:numId w:val="1"/>
+      </w:numPr>
+      <w:spacing w:before="40"/>
+      <w:outlineLvl w:val="6"/>
+    </w:pPr>
+    <w:rPr>
+      <w:rFonts w:asciiTheme="majorHAnsi" w:eastAsiaTheme="majorEastAsia" w:hAnsiTheme="majorHAnsi" w:cstheme="majorBidi"/>
+      <w:i/>
+      <w:iCs/>
+      <w:color w:val="1F3763" w:themeColor="accent1" w:themeShade="7F"/>
+    </w:rPr>
+  </w:style>
+  <w:style w:type="paragraph" w:styleId="Heading8">
+    <w:name w:val="heading 8"/>
+    <w:basedOn w:val="Normal"/>
+    <w:next w:val="Normal"/>
+    <w:link w:val="Heading8Char"/>
+    <w:uiPriority w:val="9"/>
+    <w:semiHidden/>
+    <w:unhideWhenUsed/>
+    <w:qFormat/>
+    <w:rsid w:val="00DB0A3E"/>
+    <w:pPr>
+      <w:keepNext/>
+      <w:keepLines/>
+      <w:numPr>
+        <w:ilvl w:val="7"/>
+        <w:numId w:val="1"/>
+      </w:numPr>
+      <w:spacing w:before="40"/>
+      <w:outlineLvl w:val="7"/>
+    </w:pPr>
+    <w:rPr>
+      <w:rFonts w:asciiTheme="majorHAnsi" w:eastAsiaTheme="majorEastAsia" w:hAnsiTheme="majorHAnsi" w:cstheme="majorBidi"/>
+      <w:color w:val="272727" w:themeColor="text1" w:themeTint="D8"/>
+      <w:sz w:val="21"/>
+      <w:szCs w:val="21"/>
+    </w:rPr>
+  </w:style>
+  <w:style w:type="paragraph" w:styleId="Heading9">
+    <w:name w:val="heading 9"/>
+    <w:basedOn w:val="Normal"/>
+    <w:next w:val="Normal"/>
+    <w:link w:val="Heading9Char"/>
+    <w:uiPriority w:val="9"/>
+    <w:semiHidden/>
+    <w:unhideWhenUsed/>
+    <w:qFormat/>
+    <w:rsid w:val="00DB0A3E"/>
+    <w:pPr>
+      <w:keepNext/>
+      <w:keepLines/>
+      <w:numPr>
+        <w:ilvl w:val="8"/>
+        <w:numId w:val="1"/>
+      </w:numPr>
+      <w:spacing w:before="40"/>
+      <w:outlineLvl w:val="8"/>
+    </w:pPr>
+    <w:rPr>
+      <w:rFonts w:asciiTheme="majorHAnsi" w:eastAsiaTheme="majorEastAsia" w:hAnsiTheme="majorHAnsi" w:cstheme="majorBidi"/>
+      <w:i/>
+      <w:iCs/>
+      <w:color w:val="272727" w:themeColor="text1" w:themeTint="D8"/>
+      <w:sz w:val="21"/>
+      <w:szCs w:val="21"/>
+    </w:rPr>
   </w:style>
   <w:style w:type="character" w:default="1" w:styleId="DefaultParagraphFont">
     <w:name w:val="Default Paragraph Font"/>
@@ -580,6 +1045,146 @@
     <w:rPr>
       <w:color w:val="605E5C"/>
       <w:shd w:val="clear" w:color="auto" w:fill="E1DFDD"/>
+    </w:rPr>
+  </w:style>
+  <w:style w:type="paragraph" w:styleId="NoSpacing">
+    <w:name w:val="No Spacing"/>
+    <w:basedOn w:val="Normal"/>
+    <w:uiPriority w:val="1"/>
+    <w:qFormat/>
+    <w:rsid w:val="00DB0A3E"/>
+  </w:style>
+  <w:style w:type="character" w:customStyle="1" w:styleId="Heading1Char">
+    <w:name w:val="Heading 1 Char"/>
+    <w:basedOn w:val="DefaultParagraphFont"/>
+    <w:link w:val="Heading1"/>
+    <w:uiPriority w:val="9"/>
+    <w:rsid w:val="00DB0A3E"/>
+    <w:rPr>
+      <w:rFonts w:eastAsiaTheme="majorEastAsia" w:cstheme="minorHAnsi"/>
+      <w:b/>
+      <w:bCs/>
+      <w:sz w:val="32"/>
+      <w:szCs w:val="32"/>
+      <w:lang w:val="en-US"/>
+    </w:rPr>
+  </w:style>
+  <w:style w:type="character" w:customStyle="1" w:styleId="Heading2Char">
+    <w:name w:val="Heading 2 Char"/>
+    <w:basedOn w:val="DefaultParagraphFont"/>
+    <w:link w:val="Heading2"/>
+    <w:uiPriority w:val="9"/>
+    <w:semiHidden/>
+    <w:rsid w:val="00DB0A3E"/>
+    <w:rPr>
+      <w:rFonts w:asciiTheme="majorHAnsi" w:eastAsiaTheme="majorEastAsia" w:hAnsiTheme="majorHAnsi" w:cstheme="majorBidi"/>
+      <w:color w:val="2F5496" w:themeColor="accent1" w:themeShade="BF"/>
+      <w:sz w:val="26"/>
+      <w:szCs w:val="26"/>
+      <w:lang w:val="en-US"/>
+    </w:rPr>
+  </w:style>
+  <w:style w:type="character" w:customStyle="1" w:styleId="Heading3Char">
+    <w:name w:val="Heading 3 Char"/>
+    <w:basedOn w:val="DefaultParagraphFont"/>
+    <w:link w:val="Heading3"/>
+    <w:uiPriority w:val="9"/>
+    <w:semiHidden/>
+    <w:rsid w:val="00DB0A3E"/>
+    <w:rPr>
+      <w:rFonts w:asciiTheme="majorHAnsi" w:eastAsiaTheme="majorEastAsia" w:hAnsiTheme="majorHAnsi" w:cstheme="majorBidi"/>
+      <w:color w:val="1F3763" w:themeColor="accent1" w:themeShade="7F"/>
+      <w:sz w:val="24"/>
+      <w:szCs w:val="24"/>
+      <w:lang w:val="en-US"/>
+    </w:rPr>
+  </w:style>
+  <w:style w:type="character" w:customStyle="1" w:styleId="Heading4Char">
+    <w:name w:val="Heading 4 Char"/>
+    <w:basedOn w:val="DefaultParagraphFont"/>
+    <w:link w:val="Heading4"/>
+    <w:uiPriority w:val="9"/>
+    <w:semiHidden/>
+    <w:rsid w:val="00DB0A3E"/>
+    <w:rPr>
+      <w:rFonts w:asciiTheme="majorHAnsi" w:eastAsiaTheme="majorEastAsia" w:hAnsiTheme="majorHAnsi" w:cstheme="majorBidi"/>
+      <w:i/>
+      <w:iCs/>
+      <w:color w:val="2F5496" w:themeColor="accent1" w:themeShade="BF"/>
+      <w:lang w:val="en-US"/>
+    </w:rPr>
+  </w:style>
+  <w:style w:type="character" w:customStyle="1" w:styleId="Heading5Char">
+    <w:name w:val="Heading 5 Char"/>
+    <w:basedOn w:val="DefaultParagraphFont"/>
+    <w:link w:val="Heading5"/>
+    <w:uiPriority w:val="9"/>
+    <w:semiHidden/>
+    <w:rsid w:val="00DB0A3E"/>
+    <w:rPr>
+      <w:rFonts w:asciiTheme="majorHAnsi" w:eastAsiaTheme="majorEastAsia" w:hAnsiTheme="majorHAnsi" w:cstheme="majorBidi"/>
+      <w:color w:val="2F5496" w:themeColor="accent1" w:themeShade="BF"/>
+      <w:lang w:val="en-US"/>
+    </w:rPr>
+  </w:style>
+  <w:style w:type="character" w:customStyle="1" w:styleId="Heading6Char">
+    <w:name w:val="Heading 6 Char"/>
+    <w:basedOn w:val="DefaultParagraphFont"/>
+    <w:link w:val="Heading6"/>
+    <w:uiPriority w:val="9"/>
+    <w:semiHidden/>
+    <w:rsid w:val="00DB0A3E"/>
+    <w:rPr>
+      <w:rFonts w:asciiTheme="majorHAnsi" w:eastAsiaTheme="majorEastAsia" w:hAnsiTheme="majorHAnsi" w:cstheme="majorBidi"/>
+      <w:color w:val="1F3763" w:themeColor="accent1" w:themeShade="7F"/>
+      <w:lang w:val="en-US"/>
+    </w:rPr>
+  </w:style>
+  <w:style w:type="character" w:customStyle="1" w:styleId="Heading7Char">
+    <w:name w:val="Heading 7 Char"/>
+    <w:basedOn w:val="DefaultParagraphFont"/>
+    <w:link w:val="Heading7"/>
+    <w:uiPriority w:val="9"/>
+    <w:semiHidden/>
+    <w:rsid w:val="00DB0A3E"/>
+    <w:rPr>
+      <w:rFonts w:asciiTheme="majorHAnsi" w:eastAsiaTheme="majorEastAsia" w:hAnsiTheme="majorHAnsi" w:cstheme="majorBidi"/>
+      <w:i/>
+      <w:iCs/>
+      <w:color w:val="1F3763" w:themeColor="accent1" w:themeShade="7F"/>
+      <w:lang w:val="en-US"/>
+    </w:rPr>
+  </w:style>
+  <w:style w:type="character" w:customStyle="1" w:styleId="Heading8Char">
+    <w:name w:val="Heading 8 Char"/>
+    <w:basedOn w:val="DefaultParagraphFont"/>
+    <w:link w:val="Heading8"/>
+    <w:uiPriority w:val="9"/>
+    <w:semiHidden/>
+    <w:rsid w:val="00DB0A3E"/>
+    <w:rPr>
+      <w:rFonts w:asciiTheme="majorHAnsi" w:eastAsiaTheme="majorEastAsia" w:hAnsiTheme="majorHAnsi" w:cstheme="majorBidi"/>
+      <w:color w:val="272727" w:themeColor="text1" w:themeTint="D8"/>
+      <w:sz w:val="21"/>
+      <w:szCs w:val="21"/>
+      <w:lang w:val="en-US"/>
+    </w:rPr>
+  </w:style>
+  <w:style w:type="character" w:customStyle="1" w:styleId="Heading9Char">
+    <w:name w:val="Heading 9 Char"/>
+    <w:basedOn w:val="DefaultParagraphFont"/>
+    <w:link w:val="Heading9"/>
+    <w:uiPriority w:val="9"/>
+    <w:semiHidden/>
+    <w:rsid w:val="00DB0A3E"/>
+    <w:rPr>
+      <w:rFonts w:asciiTheme="majorHAnsi" w:eastAsiaTheme="majorEastAsia" w:hAnsiTheme="majorHAnsi" w:cstheme="majorBidi"/>
+      <w:i/>
+      <w:iCs/>
+      <w:color w:val="272727" w:themeColor="text1" w:themeTint="D8"/>
+      <w:sz w:val="21"/>
+      <w:szCs w:val="21"/>
+      <w:lang w:val="en-US"/>
     </w:rPr>
   </w:style>
 </w:styles>

</xml_diff>

<commit_message>
completed notes for creating a new git repository
</commit_message>
<xml_diff>
--- a/Notes/CreateNewGitRepository.docx
+++ b/Notes/CreateNewGitRepository.docx
@@ -10,15 +10,7 @@
     <w:p/>
     <w:p>
       <w:r>
-        <w:t xml:space="preserve">New repository on </w:t>
-      </w:r>
-      <w:proofErr w:type="spellStart"/>
-      <w:r>
-        <w:t>github</w:t>
-      </w:r>
-      <w:proofErr w:type="spellEnd"/>
-      <w:r>
-        <w:t xml:space="preserve"> using the command line tool</w:t>
+        <w:t>New repository on github using the command line tool</w:t>
       </w:r>
     </w:p>
     <w:p>
@@ -29,54 +21,8 @@
             <w:color w:val="auto"/>
             <w:u w:val="none"/>
           </w:rPr>
-          <w:t>https://</w:t>
+          <w:t>https://www.youtube.com/watch?v=Y4uqOVl3VMY</w:t>
         </w:r>
-        <w:proofErr w:type="spellStart"/>
-        <w:r>
-          <w:rPr>
-            <w:rStyle w:val="Hyperlink"/>
-            <w:color w:val="auto"/>
-            <w:u w:val="none"/>
-          </w:rPr>
-          <w:t>www.youtube.com</w:t>
-        </w:r>
-        <w:proofErr w:type="spellEnd"/>
-        <w:r>
-          <w:rPr>
-            <w:rStyle w:val="Hyperlink"/>
-            <w:color w:val="auto"/>
-            <w:u w:val="none"/>
-          </w:rPr>
-          <w:t>/</w:t>
-        </w:r>
-        <w:proofErr w:type="spellStart"/>
-        <w:r>
-          <w:rPr>
-            <w:rStyle w:val="Hyperlink"/>
-            <w:color w:val="auto"/>
-            <w:u w:val="none"/>
-          </w:rPr>
-          <w:t>watch?v</w:t>
-        </w:r>
-        <w:proofErr w:type="spellEnd"/>
-        <w:r>
-          <w:rPr>
-            <w:rStyle w:val="Hyperlink"/>
-            <w:color w:val="auto"/>
-            <w:u w:val="none"/>
-          </w:rPr>
-          <w:t>=</w:t>
-        </w:r>
-        <w:proofErr w:type="spellStart"/>
-        <w:r>
-          <w:rPr>
-            <w:rStyle w:val="Hyperlink"/>
-            <w:color w:val="auto"/>
-            <w:u w:val="none"/>
-          </w:rPr>
-          <w:t>Y4uqOVl3VMY</w:t>
-        </w:r>
-        <w:proofErr w:type="spellEnd"/>
       </w:hyperlink>
     </w:p>
     <w:p/>
@@ -86,58 +32,93 @@
         <w:pStyle w:val="Heading1"/>
       </w:pPr>
       <w:r>
-        <w:t>Create a folder for git repository</w:t>
-      </w:r>
-    </w:p>
-    <w:p/>
-    <w:p>
-      <w:r>
-        <w:t xml:space="preserve">Do the follow commands in the command-line terminal under this folder </w:t>
-      </w:r>
-    </w:p>
+        <w:t>Create a remote repository in GitHub</w:t>
+      </w:r>
+    </w:p>
+    <w:p/>
     <w:p>
       <w:pPr>
         <w:pStyle w:val="Heading1"/>
       </w:pPr>
       <w:r>
-        <w:t xml:space="preserve">Make </w:t>
-      </w:r>
-      <w:proofErr w:type="spellStart"/>
-      <w:r>
-        <w:t>README.md</w:t>
-      </w:r>
-      <w:proofErr w:type="spellEnd"/>
-    </w:p>
-    <w:p/>
-    <w:p>
-      <w:r>
-        <w:t xml:space="preserve">echo “# test” &gt;&gt; </w:t>
-      </w:r>
-      <w:proofErr w:type="spellStart"/>
-      <w:r>
-        <w:t>README.md</w:t>
-      </w:r>
-      <w:proofErr w:type="spellEnd"/>
-    </w:p>
-    <w:p/>
+        <w:t>Create a</w:t>
+      </w:r>
+      <w:r>
+        <w:t xml:space="preserve"> local</w:t>
+      </w:r>
+      <w:r>
+        <w:t xml:space="preserve"> folder for git repository</w:t>
+      </w:r>
+    </w:p>
+    <w:p/>
+    <w:p>
+      <w:r>
+        <w:t>Create a folder with the name of remote repository</w:t>
+      </w:r>
+    </w:p>
+    <w:p/>
+    <w:p>
+      <w:r>
+        <w:t>Do the follow commands in the command-line terminal under th</w:t>
+      </w:r>
+      <w:r>
+        <w:t>e</w:t>
+      </w:r>
+      <w:r>
+        <w:t xml:space="preserve"> folder</w:t>
+      </w:r>
+      <w:r>
+        <w:t xml:space="preserve"> created</w:t>
+      </w:r>
+      <w:r>
+        <w:t xml:space="preserve"> </w:t>
+      </w:r>
+      <w:r>
+        <w:t xml:space="preserve">(e.g. </w:t>
+      </w:r>
+      <w:bookmarkStart w:id="0" w:name="_Hlk73181155"/>
+      <w:r>
+        <w:t>DevJourney</w:t>
+      </w:r>
+      <w:bookmarkEnd w:id="0"/>
+      <w:r>
+        <w:t>)</w:t>
+      </w:r>
+    </w:p>
     <w:p>
       <w:pPr>
         <w:pStyle w:val="Heading1"/>
       </w:pPr>
       <w:r>
+        <w:t>Make README.md</w:t>
+      </w:r>
+    </w:p>
+    <w:p/>
+    <w:p>
+      <w:r>
+        <w:t xml:space="preserve">echo “# </w:t>
+      </w:r>
+      <w:r>
+        <w:t>DevJourney</w:t>
+      </w:r>
+      <w:r>
+        <w:t>” &gt;&gt; README.md</w:t>
+      </w:r>
+    </w:p>
+    <w:p/>
+    <w:p>
+      <w:pPr>
+        <w:pStyle w:val="Heading1"/>
+      </w:pPr>
+      <w:r>
         <w:t>Initiate local git repository</w:t>
       </w:r>
     </w:p>
     <w:p/>
     <w:p>
       <w:r>
-        <w:t xml:space="preserve">git </w:t>
-      </w:r>
-      <w:proofErr w:type="spellStart"/>
-      <w:r>
-        <w:t>init</w:t>
-      </w:r>
-      <w:proofErr w:type="spellEnd"/>
+        <w:t>git init</w:t>
+      </w:r>
     </w:p>
     <w:p/>
     <w:p>
@@ -145,59 +126,36 @@
         <w:pStyle w:val="Heading1"/>
       </w:pPr>
       <w:r>
-        <w:t>Snapshots the file in preparation for versioning</w:t>
-      </w:r>
-    </w:p>
-    <w:p/>
-    <w:p>
-      <w:r>
-        <w:t xml:space="preserve">git add </w:t>
-      </w:r>
-      <w:proofErr w:type="spellStart"/>
-      <w:r>
-        <w:t>README.md</w:t>
-      </w:r>
-      <w:proofErr w:type="spellEnd"/>
-    </w:p>
-    <w:p/>
-    <w:p>
-      <w:r>
-        <w:t xml:space="preserve">echo "# </w:t>
-      </w:r>
-      <w:proofErr w:type="spellStart"/>
-      <w:r>
-        <w:t>DevJou</w:t>
-      </w:r>
-      <w:proofErr w:type="spellEnd"/>
-      <w:r>
-        <w:t xml:space="preserve">" &gt;&gt; </w:t>
-      </w:r>
-      <w:proofErr w:type="spellStart"/>
-      <w:r>
-        <w:t>README.md</w:t>
-      </w:r>
-      <w:proofErr w:type="spellEnd"/>
-    </w:p>
-    <w:p>
-      <w:r>
-        <w:t xml:space="preserve">git </w:t>
-      </w:r>
-      <w:proofErr w:type="spellStart"/>
-      <w:r>
-        <w:t>init</w:t>
-      </w:r>
-      <w:proofErr w:type="spellEnd"/>
-    </w:p>
-    <w:p>
-      <w:r>
-        <w:t xml:space="preserve">git add </w:t>
-      </w:r>
-      <w:proofErr w:type="spellStart"/>
-      <w:r>
-        <w:t>README.md</w:t>
-      </w:r>
-      <w:proofErr w:type="spellEnd"/>
-    </w:p>
+        <w:t xml:space="preserve">Snapshots the </w:t>
+      </w:r>
+      <w:r>
+        <w:t xml:space="preserve">README.md </w:t>
+      </w:r>
+      <w:r>
+        <w:t>file in preparation for versioning</w:t>
+      </w:r>
+    </w:p>
+    <w:p/>
+    <w:p>
+      <w:r>
+        <w:t>git add README.md</w:t>
+      </w:r>
+    </w:p>
+    <w:p>
+      <w:r>
+        <w:t>git add [file name]</w:t>
+      </w:r>
+    </w:p>
+    <w:p/>
+    <w:p>
+      <w:pPr>
+        <w:pStyle w:val="Heading1"/>
+      </w:pPr>
+      <w:r>
+        <w:t>Records file snapshots permanently in version history</w:t>
+      </w:r>
+    </w:p>
+    <w:p/>
     <w:p>
       <w:r>
         <w:t>git commit -m "first commit"</w:t>
@@ -205,34 +163,53 @@
     </w:p>
     <w:p>
       <w:r>
+        <w:t>git commit -m “[descriptive message]”</w:t>
+      </w:r>
+    </w:p>
+    <w:p/>
+    <w:p>
+      <w:pPr>
+        <w:pStyle w:val="Heading1"/>
+      </w:pPr>
+      <w:r>
+        <w:t>???</w:t>
+      </w:r>
+    </w:p>
+    <w:p>
+      <w:r>
         <w:t>git branch -M main</w:t>
       </w:r>
     </w:p>
-    <w:p>
-      <w:r>
-        <w:t>git remote add origin https://</w:t>
-      </w:r>
-      <w:proofErr w:type="spellStart"/>
-      <w:r>
-        <w:t>github.com</w:t>
-      </w:r>
-      <w:proofErr w:type="spellEnd"/>
-      <w:r>
-        <w:t>/</w:t>
-      </w:r>
-      <w:proofErr w:type="spellStart"/>
-      <w:r>
-        <w:t>harrykhlo</w:t>
-      </w:r>
-      <w:proofErr w:type="spellEnd"/>
-      <w:r>
-        <w:t>/</w:t>
-      </w:r>
-      <w:proofErr w:type="spellStart"/>
-      <w:r>
-        <w:t>DevJou.git</w:t>
-      </w:r>
-      <w:proofErr w:type="spellEnd"/>
+    <w:p/>
+    <w:p/>
+    <w:p>
+      <w:pPr>
+        <w:pStyle w:val="Heading1"/>
+      </w:pPr>
+      <w:r>
+        <w:t>add the remote repository to this local repository</w:t>
+      </w:r>
+    </w:p>
+    <w:p>
+      <w:r>
+        <w:t>git remote add origin https://github.com/harrykhlo/</w:t>
+      </w:r>
+      <w:r>
+        <w:t>DevJourney</w:t>
+      </w:r>
+      <w:r>
+        <w:t>.git</w:t>
+      </w:r>
+    </w:p>
+    <w:p/>
+    <w:p>
+      <w:pPr>
+        <w:pStyle w:val="Heading1"/>
+      </w:pPr>
+      <w:r>
+        <w:lastRenderedPageBreak/>
+        <w:t>push the local repository contents to remote repository</w:t>
+      </w:r>
     </w:p>
     <w:p>
       <w:r>

</xml_diff>